<commit_message>
Nuevo boton en Hola Mundo
</commit_message>
<xml_diff>
--- a/OATranslate/004_TP_Construyendo_y_corriendo_Hola_mundo.docx
+++ b/OATranslate/004_TP_Construyendo_y_corriendo_Hola_mundo.docx
@@ -1225,29 +1225,7 @@
           <w:szCs w:val="27"/>
           <w:lang w:eastAsia="es-AR"/>
         </w:rPr>
-        <w:t xml:space="preserve"> omitir la pantalla de bienvenida y </w:t>
-      </w:r>
-      <w:proofErr w:type="gramStart"/>
-      <w:r>
-        <w:rPr>
-          <w:rFonts w:ascii="ProximaNovaRegular" w:eastAsia="Times New Roman" w:hAnsi="ProximaNovaRegular" w:cs="Times New Roman"/>
-          <w:color w:val="000000"/>
-          <w:sz w:val="27"/>
-          <w:szCs w:val="27"/>
-          <w:lang w:eastAsia="es-AR"/>
-        </w:rPr>
-        <w:t>seleccione</w:t>
-      </w:r>
-      <w:proofErr w:type="gramEnd"/>
-      <w:r>
-        <w:rPr>
-          <w:rFonts w:ascii="ProximaNovaRegular" w:eastAsia="Times New Roman" w:hAnsi="ProximaNovaRegular" w:cs="Times New Roman"/>
-          <w:color w:val="000000"/>
-          <w:sz w:val="27"/>
-          <w:szCs w:val="27"/>
-          <w:lang w:eastAsia="es-AR"/>
-        </w:rPr>
-        <w:t> </w:t>
+        <w:t xml:space="preserve"> omitir la pantalla de bienvenida y seleccione </w:t>
       </w:r>
       <w:r>
         <w:rPr>
@@ -2041,29 +2019,7 @@
           <w:szCs w:val="27"/>
           <w:lang w:eastAsia="es-AR"/>
         </w:rPr>
-        <w:t xml:space="preserve">A continuación, tendrá una pantalla después de la de arriba que verifica el asistente se hace, o </w:t>
-      </w:r>
-      <w:proofErr w:type="gramStart"/>
-      <w:r>
-        <w:rPr>
-          <w:rFonts w:ascii="ProximaNovaRegular" w:eastAsia="Times New Roman" w:hAnsi="ProximaNovaRegular" w:cs="Times New Roman"/>
-          <w:color w:val="000000"/>
-          <w:sz w:val="27"/>
-          <w:szCs w:val="27"/>
-          <w:lang w:eastAsia="es-AR"/>
-        </w:rPr>
-        <w:t>puede</w:t>
-      </w:r>
-      <w:proofErr w:type="gramEnd"/>
-      <w:r>
-        <w:rPr>
-          <w:rFonts w:ascii="ProximaNovaRegular" w:eastAsia="Times New Roman" w:hAnsi="ProximaNovaRegular" w:cs="Times New Roman"/>
-          <w:color w:val="000000"/>
-          <w:sz w:val="27"/>
-          <w:szCs w:val="27"/>
-          <w:lang w:eastAsia="es-AR"/>
-        </w:rPr>
-        <w:t xml:space="preserve"> seleccionar </w:t>
+        <w:t>A continuación, tendrá una pantalla después de la de arriba que verifica el asistente se hace, o puede seleccionar </w:t>
       </w:r>
       <w:r>
         <w:rPr>
@@ -5048,6 +5004,17 @@
       <w:r>
         <w:rPr>
           <w:rFonts w:ascii="ProximaNovaRegular" w:eastAsia="Times New Roman" w:hAnsi="ProximaNovaRegular" w:cs="Times New Roman"/>
+          <w:color w:val="000000"/>
+          <w:sz w:val="27"/>
+          <w:szCs w:val="27"/>
+          <w:lang w:eastAsia="es-AR"/>
+        </w:rPr>
+        <w:t>non-</w:t>
+      </w:r>
+      <w:proofErr w:type="spellStart"/>
+      <w:r>
+        <w:rPr>
+          <w:rFonts w:ascii="ProximaNovaRegular" w:eastAsia="Times New Roman" w:hAnsi="ProximaNovaRegular" w:cs="Times New Roman"/>
           <w:b/>
           <w:bCs/>
           <w:color w:val="000000"/>
@@ -5055,63 +5022,9 @@
           <w:szCs w:val="27"/>
           <w:lang w:eastAsia="es-AR"/>
         </w:rPr>
-        <w:t>mensaje *</w:t>
-      </w:r>
-      <w:r>
-        <w:rPr>
-          <w:rFonts w:ascii="ProximaNovaRegular" w:eastAsia="Times New Roman" w:hAnsi="ProximaNovaRegular" w:cs="Times New Roman"/>
-          <w:color w:val="000000"/>
-          <w:sz w:val="27"/>
-          <w:szCs w:val="27"/>
-          <w:lang w:eastAsia="es-AR"/>
-        </w:rPr>
-        <w:t xml:space="preserve"> frijol no de tipo tales como </w:t>
-      </w:r>
-      <w:proofErr w:type="spellStart"/>
-      <w:r>
-        <w:rPr>
-          <w:rFonts w:ascii="ProximaNovaRegular" w:eastAsia="Times New Roman" w:hAnsi="ProximaNovaRegular" w:cs="Times New Roman"/>
-          <w:color w:val="000000"/>
-          <w:sz w:val="27"/>
-          <w:szCs w:val="27"/>
-          <w:lang w:eastAsia="es-AR"/>
-        </w:rPr>
-        <w:t>submitButton</w:t>
-      </w:r>
-      <w:proofErr w:type="spellEnd"/>
-      <w:r>
-        <w:rPr>
-          <w:rFonts w:ascii="ProximaNovaRegular" w:eastAsia="Times New Roman" w:hAnsi="ProximaNovaRegular" w:cs="Times New Roman"/>
-          <w:color w:val="000000"/>
-          <w:sz w:val="27"/>
-          <w:szCs w:val="27"/>
-          <w:lang w:eastAsia="es-AR"/>
-        </w:rPr>
-        <w:t xml:space="preserve"> a una región </w:t>
-      </w:r>
-      <w:proofErr w:type="spellStart"/>
-      <w:r>
-        <w:rPr>
-          <w:rFonts w:ascii="ProximaNovaRegular" w:eastAsia="Times New Roman" w:hAnsi="ProximaNovaRegular" w:cs="Times New Roman"/>
-          <w:color w:val="000000"/>
-          <w:sz w:val="27"/>
-          <w:szCs w:val="27"/>
-          <w:lang w:eastAsia="es-AR"/>
-        </w:rPr>
-        <w:t>messageComponentLayout</w:t>
-      </w:r>
-      <w:proofErr w:type="spellEnd"/>
-      <w:r>
-        <w:rPr>
-          <w:rFonts w:ascii="ProximaNovaRegular" w:eastAsia="Times New Roman" w:hAnsi="ProximaNovaRegular" w:cs="Times New Roman"/>
-          <w:color w:val="000000"/>
-          <w:sz w:val="27"/>
-          <w:szCs w:val="27"/>
-          <w:lang w:eastAsia="es-AR"/>
-        </w:rPr>
-        <w:t>, primero debe agregar el grano a una región </w:t>
-      </w:r>
-      <w:proofErr w:type="spellStart"/>
+        <w:t>message</w:t>
+      </w:r>
+      <w:proofErr w:type="spellEnd"/>
       <w:r>
         <w:rPr>
           <w:rFonts w:ascii="ProximaNovaRegular" w:eastAsia="Times New Roman" w:hAnsi="ProximaNovaRegular" w:cs="Times New Roman"/>
@@ -5122,9 +5035,139 @@
           <w:szCs w:val="27"/>
           <w:lang w:eastAsia="es-AR"/>
         </w:rPr>
-        <w:t>messageLayout</w:t>
-      </w:r>
-      <w:proofErr w:type="spellEnd"/>
+        <w:t>*</w:t>
+      </w:r>
+      <w:r>
+        <w:rPr>
+          <w:rFonts w:ascii="ProximaNovaRegular" w:eastAsia="Times New Roman" w:hAnsi="ProximaNovaRegular" w:cs="Times New Roman"/>
+          <w:color w:val="000000"/>
+          <w:sz w:val="27"/>
+          <w:szCs w:val="27"/>
+          <w:lang w:eastAsia="es-AR"/>
+        </w:rPr>
+        <w:t>-</w:t>
+      </w:r>
+      <w:proofErr w:type="spellStart"/>
+      <w:r>
+        <w:rPr>
+          <w:rFonts w:ascii="ProximaNovaRegular" w:eastAsia="Times New Roman" w:hAnsi="ProximaNovaRegular" w:cs="Times New Roman"/>
+          <w:color w:val="000000"/>
+          <w:sz w:val="27"/>
+          <w:szCs w:val="27"/>
+          <w:lang w:eastAsia="es-AR"/>
+        </w:rPr>
+        <w:t>type</w:t>
+      </w:r>
+      <w:proofErr w:type="spellEnd"/>
+      <w:r>
+        <w:rPr>
+          <w:rFonts w:ascii="ProximaNovaRegular" w:eastAsia="Times New Roman" w:hAnsi="ProximaNovaRegular" w:cs="Times New Roman"/>
+          <w:color w:val="000000"/>
+          <w:sz w:val="27"/>
+          <w:szCs w:val="27"/>
+          <w:lang w:eastAsia="es-AR"/>
+        </w:rPr>
+        <w:t xml:space="preserve"> </w:t>
+      </w:r>
+      <w:proofErr w:type="spellStart"/>
+      <w:r>
+        <w:rPr>
+          <w:rFonts w:ascii="ProximaNovaRegular" w:eastAsia="Times New Roman" w:hAnsi="ProximaNovaRegular" w:cs="Times New Roman"/>
+          <w:color w:val="000000"/>
+          <w:sz w:val="27"/>
+          <w:szCs w:val="27"/>
+          <w:lang w:eastAsia="es-AR"/>
+        </w:rPr>
+        <w:t>bean</w:t>
+      </w:r>
+      <w:proofErr w:type="spellEnd"/>
+      <w:r>
+        <w:rPr>
+          <w:rFonts w:ascii="ProximaNovaRegular" w:eastAsia="Times New Roman" w:hAnsi="ProximaNovaRegular" w:cs="Times New Roman"/>
+          <w:color w:val="000000"/>
+          <w:sz w:val="27"/>
+          <w:szCs w:val="27"/>
+          <w:lang w:eastAsia="es-AR"/>
+        </w:rPr>
+        <w:t xml:space="preserve"> </w:t>
+      </w:r>
+      <w:r>
+        <w:rPr>
+          <w:rFonts w:ascii="ProximaNovaRegular" w:eastAsia="Times New Roman" w:hAnsi="ProximaNovaRegular" w:cs="Times New Roman"/>
+          <w:color w:val="000000"/>
+          <w:sz w:val="27"/>
+          <w:szCs w:val="27"/>
+          <w:lang w:eastAsia="es-AR"/>
+        </w:rPr>
+        <w:t xml:space="preserve">tale como </w:t>
+      </w:r>
+      <w:proofErr w:type="spellStart"/>
+      <w:r>
+        <w:rPr>
+          <w:rFonts w:ascii="ProximaNovaRegular" w:eastAsia="Times New Roman" w:hAnsi="ProximaNovaRegular" w:cs="Times New Roman"/>
+          <w:color w:val="000000"/>
+          <w:sz w:val="27"/>
+          <w:szCs w:val="27"/>
+          <w:lang w:eastAsia="es-AR"/>
+        </w:rPr>
+        <w:t>submitButton</w:t>
+      </w:r>
+      <w:proofErr w:type="spellEnd"/>
+      <w:r>
+        <w:rPr>
+          <w:rFonts w:ascii="ProximaNovaRegular" w:eastAsia="Times New Roman" w:hAnsi="ProximaNovaRegular" w:cs="Times New Roman"/>
+          <w:color w:val="000000"/>
+          <w:sz w:val="27"/>
+          <w:szCs w:val="27"/>
+          <w:lang w:eastAsia="es-AR"/>
+        </w:rPr>
+        <w:t xml:space="preserve"> a una región </w:t>
+      </w:r>
+      <w:proofErr w:type="spellStart"/>
+      <w:r>
+        <w:rPr>
+          <w:rFonts w:ascii="ProximaNovaRegular" w:eastAsia="Times New Roman" w:hAnsi="ProximaNovaRegular" w:cs="Times New Roman"/>
+          <w:color w:val="000000"/>
+          <w:sz w:val="27"/>
+          <w:szCs w:val="27"/>
+          <w:lang w:eastAsia="es-AR"/>
+        </w:rPr>
+        <w:t>messageComponentLayout</w:t>
+      </w:r>
+      <w:proofErr w:type="spellEnd"/>
+      <w:r>
+        <w:rPr>
+          <w:rFonts w:ascii="ProximaNovaRegular" w:eastAsia="Times New Roman" w:hAnsi="ProximaNovaRegular" w:cs="Times New Roman"/>
+          <w:color w:val="000000"/>
+          <w:sz w:val="27"/>
+          <w:szCs w:val="27"/>
+          <w:lang w:eastAsia="es-AR"/>
+        </w:rPr>
+        <w:t xml:space="preserve">, primero debe agregar el </w:t>
+      </w:r>
+      <w:proofErr w:type="spellStart"/>
+      <w:r>
+        <w:rPr>
+          <w:rFonts w:ascii="ProximaNovaRegular" w:eastAsia="Times New Roman" w:hAnsi="ProximaNovaRegular" w:cs="Times New Roman"/>
+          <w:color w:val="000000"/>
+          <w:sz w:val="27"/>
+          <w:szCs w:val="27"/>
+          <w:lang w:eastAsia="es-AR"/>
+        </w:rPr>
+        <w:t>bean</w:t>
+      </w:r>
+      <w:proofErr w:type="spellEnd"/>
+      <w:r>
+        <w:rPr>
+          <w:rFonts w:ascii="ProximaNovaRegular" w:eastAsia="Times New Roman" w:hAnsi="ProximaNovaRegular" w:cs="Times New Roman"/>
+          <w:color w:val="000000"/>
+          <w:sz w:val="27"/>
+          <w:szCs w:val="27"/>
+          <w:lang w:eastAsia="es-AR"/>
+        </w:rPr>
+        <w:t xml:space="preserve"> a una región </w:t>
+      </w:r>
+      <w:proofErr w:type="spellStart"/>
       <w:r>
         <w:rPr>
           <w:rFonts w:ascii="ProximaNovaRegular" w:eastAsia="Times New Roman" w:hAnsi="ProximaNovaRegular" w:cs="Times New Roman"/>
@@ -5135,8 +5178,23 @@
           <w:szCs w:val="27"/>
           <w:lang w:eastAsia="es-AR"/>
         </w:rPr>
+        <w:t>messageLayout</w:t>
+      </w:r>
+      <w:proofErr w:type="spellEnd"/>
+      <w:r>
+        <w:rPr>
+          <w:rFonts w:ascii="ProximaNovaRegular" w:eastAsia="Times New Roman" w:hAnsi="ProximaNovaRegular" w:cs="Times New Roman"/>
+          <w:b/>
+          <w:bCs/>
+          <w:color w:val="000000"/>
+          <w:sz w:val="27"/>
+          <w:szCs w:val="27"/>
+          <w:lang w:eastAsia="es-AR"/>
+        </w:rPr>
         <w:t>.</w:t>
       </w:r>
+      <w:bookmarkStart w:id="2" w:name="_GoBack"/>
+      <w:bookmarkEnd w:id="2"/>
     </w:p>
     <w:p>
       <w:pPr>
@@ -6323,8 +6381,8 @@
         </w:rPr>
         <w:t>Paso 10 </w:t>
       </w:r>
-      <w:bookmarkStart w:id="2" w:name="runpage"/>
-      <w:bookmarkEnd w:id="2"/>
+      <w:bookmarkStart w:id="3" w:name="runpage"/>
+      <w:bookmarkEnd w:id="3"/>
       <w:r>
         <w:rPr>
           <w:rFonts w:ascii="ProximaNovaRegular" w:eastAsia="Times New Roman" w:hAnsi="ProximaNovaRegular" w:cs="Times New Roman"/>
@@ -10760,19 +10818,7 @@
           <w:lang w:eastAsia="es-AR"/>
         </w:rPr>
         <w:lastRenderedPageBreak/>
-        <w:t>finalización. Debería ver su página con un mensaje informativo que contiene lo que escribió en el campo, tal como se veía cuando ejecutó su págin</w:t>
-      </w:r>
-      <w:bookmarkStart w:id="3" w:name="_GoBack"/>
-      <w:bookmarkEnd w:id="3"/>
-      <w:r>
-        <w:rPr>
-          <w:rFonts w:ascii="ProximaNovaRegular" w:eastAsia="Times New Roman" w:hAnsi="ProximaNovaRegular" w:cs="Times New Roman"/>
-          <w:color w:val="000000"/>
-          <w:sz w:val="27"/>
-          <w:szCs w:val="27"/>
-          <w:lang w:eastAsia="es-AR"/>
-        </w:rPr>
-        <w:t>a usando la opción Ejecutar.</w:t>
+        <w:t>finalización. Debería ver su página con un mensaje informativo que contiene lo que escribió en el campo, tal como se veía cuando ejecutó su página usando la opción Ejecutar.</w:t>
       </w:r>
     </w:p>
     <w:p>

</xml_diff>

<commit_message>
Agregado de controlador en Hola Mundo
</commit_message>
<xml_diff>
--- a/OATranslate/004_TP_Construyendo_y_corriendo_Hola_mundo.docx
+++ b/OATranslate/004_TP_Construyendo_y_corriendo_Hola_mundo.docx
@@ -5099,7 +5099,7 @@
           <w:szCs w:val="27"/>
           <w:lang w:eastAsia="es-AR"/>
         </w:rPr>
-        <w:t xml:space="preserve">tale como </w:t>
+        <w:t xml:space="preserve">tal como </w:t>
       </w:r>
       <w:proofErr w:type="spellStart"/>
       <w:r>
@@ -5193,8 +5193,6 @@
         </w:rPr>
         <w:t>.</w:t>
       </w:r>
-      <w:bookmarkStart w:id="2" w:name="_GoBack"/>
-      <w:bookmarkEnd w:id="2"/>
     </w:p>
     <w:p>
       <w:pPr>
@@ -6381,8 +6379,8 @@
         </w:rPr>
         <w:t>Paso 10 </w:t>
       </w:r>
-      <w:bookmarkStart w:id="3" w:name="runpage"/>
-      <w:bookmarkEnd w:id="3"/>
+      <w:bookmarkStart w:id="2" w:name="runpage"/>
+      <w:bookmarkEnd w:id="2"/>
       <w:r>
         <w:rPr>
           <w:rFonts w:ascii="ProximaNovaRegular" w:eastAsia="Times New Roman" w:hAnsi="ProximaNovaRegular" w:cs="Times New Roman"/>
@@ -9116,29 +9114,29 @@
           <w:lang w:eastAsia="es-AR"/>
         </w:rPr>
         <w:lastRenderedPageBreak/>
-        <w:t>Guarde su trabajo y, a continuación, probar usando la opción Ejecutar. Escribir algo en su campo y luego haga clic en el botón </w:t>
-      </w:r>
-      <w:proofErr w:type="spellStart"/>
-      <w:r>
-        <w:rPr>
-          <w:rFonts w:ascii="ProximaNovaRegular" w:eastAsia="Times New Roman" w:hAnsi="ProximaNovaRegular" w:cs="Times New Roman"/>
-          <w:color w:val="000000"/>
-          <w:sz w:val="27"/>
-          <w:szCs w:val="27"/>
-          <w:lang w:eastAsia="es-AR"/>
-        </w:rPr>
-        <w:t>Ir.Debería</w:t>
-      </w:r>
-      <w:proofErr w:type="spellEnd"/>
-      <w:r>
-        <w:rPr>
-          <w:rFonts w:ascii="ProximaNovaRegular" w:eastAsia="Times New Roman" w:hAnsi="ProximaNovaRegular" w:cs="Times New Roman"/>
-          <w:color w:val="000000"/>
-          <w:sz w:val="27"/>
-          <w:szCs w:val="27"/>
-          <w:lang w:eastAsia="es-AR"/>
-        </w:rPr>
-        <w:t xml:space="preserve"> ver su página con un mensaje informativo que contiene lo que escribió en el campo, como se muestra a continuación:</w:t>
+        <w:t>Guarde su trabajo y, a continuación, probar usando la opción Ejecutar. Escribir algo en su campo y luego haga clic en el botón Ir.</w:t>
+      </w:r>
+      <w:r>
+        <w:rPr>
+          <w:rFonts w:ascii="ProximaNovaRegular" w:eastAsia="Times New Roman" w:hAnsi="ProximaNovaRegular" w:cs="Times New Roman"/>
+          <w:color w:val="000000"/>
+          <w:sz w:val="27"/>
+          <w:szCs w:val="27"/>
+          <w:lang w:eastAsia="es-AR"/>
+        </w:rPr>
+        <w:t xml:space="preserve"> </w:t>
+      </w:r>
+      <w:bookmarkStart w:id="3" w:name="_GoBack"/>
+      <w:bookmarkEnd w:id="3"/>
+      <w:r>
+        <w:rPr>
+          <w:rFonts w:ascii="ProximaNovaRegular" w:eastAsia="Times New Roman" w:hAnsi="ProximaNovaRegular" w:cs="Times New Roman"/>
+          <w:color w:val="000000"/>
+          <w:sz w:val="27"/>
+          <w:szCs w:val="27"/>
+          <w:lang w:eastAsia="es-AR"/>
+        </w:rPr>
+        <w:t>Debería ver su página con un mensaje informativo que contiene lo que escribió en el campo, como se muestra a continuación:</w:t>
       </w:r>
     </w:p>
     <w:p>

</xml_diff>

<commit_message>
Finalizada la prueba de pagina hola mundo
</commit_message>
<xml_diff>
--- a/OATranslate/004_TP_Construyendo_y_corriendo_Hola_mundo.docx
+++ b/OATranslate/004_TP_Construyendo_y_corriendo_Hola_mundo.docx
@@ -9126,8 +9126,6 @@
         </w:rPr>
         <w:t xml:space="preserve"> </w:t>
       </w:r>
-      <w:bookmarkStart w:id="3" w:name="_GoBack"/>
-      <w:bookmarkEnd w:id="3"/>
       <w:r>
         <w:rPr>
           <w:rFonts w:ascii="ProximaNovaRegular" w:eastAsia="Times New Roman" w:hAnsi="ProximaNovaRegular" w:cs="Times New Roman"/>
@@ -9713,29 +9711,29 @@
           <w:szCs w:val="27"/>
           <w:lang w:eastAsia="es-AR"/>
         </w:rPr>
-        <w:t xml:space="preserve">, debería encontrar resaltada su primera línea de punto de interrupción; el procesamiento se detuvo justo antes de que se ejecute esa </w:t>
-      </w:r>
-      <w:proofErr w:type="spellStart"/>
-      <w:r>
-        <w:rPr>
-          <w:rFonts w:ascii="ProximaNovaRegular" w:eastAsia="Times New Roman" w:hAnsi="ProximaNovaRegular" w:cs="Times New Roman"/>
-          <w:color w:val="000000"/>
-          <w:sz w:val="27"/>
-          <w:szCs w:val="27"/>
-          <w:lang w:eastAsia="es-AR"/>
-        </w:rPr>
-        <w:t>línea.Este</w:t>
-      </w:r>
-      <w:proofErr w:type="spellEnd"/>
-      <w:r>
-        <w:rPr>
-          <w:rFonts w:ascii="ProximaNovaRegular" w:eastAsia="Times New Roman" w:hAnsi="ProximaNovaRegular" w:cs="Times New Roman"/>
-          <w:color w:val="000000"/>
-          <w:sz w:val="27"/>
-          <w:szCs w:val="27"/>
-          <w:lang w:eastAsia="es-AR"/>
-        </w:rPr>
-        <w:t xml:space="preserve"> primer punto de interrupción se produce justo antes de que su código compruebe si se ha seleccionado el botón Ir.</w:t>
+        <w:t>, debería encontrar resaltada su primera línea de punto de interrupción; el procesamiento se detuvo justo antes de que se ejecute esa línea.</w:t>
+      </w:r>
+      <w:r>
+        <w:rPr>
+          <w:rFonts w:ascii="ProximaNovaRegular" w:eastAsia="Times New Roman" w:hAnsi="ProximaNovaRegular" w:cs="Times New Roman"/>
+          <w:color w:val="000000"/>
+          <w:sz w:val="27"/>
+          <w:szCs w:val="27"/>
+          <w:lang w:eastAsia="es-AR"/>
+        </w:rPr>
+        <w:t xml:space="preserve"> </w:t>
+      </w:r>
+      <w:bookmarkStart w:id="3" w:name="_GoBack"/>
+      <w:bookmarkEnd w:id="3"/>
+      <w:r>
+        <w:rPr>
+          <w:rFonts w:ascii="ProximaNovaRegular" w:eastAsia="Times New Roman" w:hAnsi="ProximaNovaRegular" w:cs="Times New Roman"/>
+          <w:color w:val="000000"/>
+          <w:sz w:val="27"/>
+          <w:szCs w:val="27"/>
+          <w:lang w:eastAsia="es-AR"/>
+        </w:rPr>
+        <w:t>Este primer punto de interrupción se produce justo antes de que su código compruebe si se ha seleccionado el botón Ir.</w:t>
       </w:r>
     </w:p>
     <w:p>

</xml_diff>